<commit_message>
added character by character check
</commit_message>
<xml_diff>
--- a/sample.docx
+++ b/sample.docx
@@ -11,329 +11,321 @@
       </w:r>
     </w:p>
     <w:p>
+      <w:r>
+        <w:t xml:space="preserve">Lorem ipsum dolor sit </w:t>
+      </w:r>
+      <w:proofErr w:type="spellStart"/>
+      <w:r>
+        <w:t>amet</w:t>
+      </w:r>
+      <w:proofErr w:type="spellEnd"/>
+      <w:r>
+        <w:t xml:space="preserve">, </w:t>
+      </w:r>
+      <w:proofErr w:type="spellStart"/>
+      <w:r>
+        <w:t>consectetur</w:t>
+      </w:r>
+      <w:proofErr w:type="spellEnd"/>
+      <w:r>
+        <w:t xml:space="preserve"> </w:t>
+      </w:r>
+      <w:proofErr w:type="spellStart"/>
+      <w:r>
+        <w:t>adipiscing</w:t>
+      </w:r>
+      <w:proofErr w:type="spellEnd"/>
+      <w:r>
+        <w:t xml:space="preserve"> </w:t>
+      </w:r>
+      <w:proofErr w:type="spellStart"/>
+      <w:r>
+        <w:t>elit</w:t>
+      </w:r>
+      <w:proofErr w:type="spellEnd"/>
+      <w:r>
+        <w:t xml:space="preserve">. Ut maximus </w:t>
+      </w:r>
+      <w:proofErr w:type="spellStart"/>
+      <w:r>
+        <w:t>risus</w:t>
+      </w:r>
+      <w:proofErr w:type="spellEnd"/>
+      <w:r>
+        <w:t xml:space="preserve"> et </w:t>
+      </w:r>
+      <w:proofErr w:type="spellStart"/>
+      <w:r>
+        <w:t>nisl</w:t>
+      </w:r>
+      <w:proofErr w:type="spellEnd"/>
+      <w:r>
+        <w:t xml:space="preserve"> </w:t>
+      </w:r>
+      <w:proofErr w:type="spellStart"/>
+      <w:r>
+        <w:t>commodo</w:t>
+      </w:r>
+      <w:proofErr w:type="spellEnd"/>
+      <w:r>
+        <w:t xml:space="preserve">, at </w:t>
+      </w:r>
+      <w:proofErr w:type="spellStart"/>
+      <w:r>
+        <w:t>dignissim</w:t>
+      </w:r>
+      <w:proofErr w:type="spellEnd"/>
+      <w:r>
+        <w:t xml:space="preserve"> </w:t>
+      </w:r>
+      <w:proofErr w:type="spellStart"/>
+      <w:r>
+        <w:t>quam</w:t>
+      </w:r>
+      <w:proofErr w:type="spellEnd"/>
+      <w:r>
+        <w:t xml:space="preserve"> </w:t>
+      </w:r>
+      <w:proofErr w:type="spellStart"/>
+      <w:r>
+        <w:t>pretium</w:t>
+      </w:r>
+      <w:proofErr w:type="spellEnd"/>
+      <w:r>
+        <w:t xml:space="preserve">. </w:t>
+      </w:r>
+      <w:proofErr w:type="spellStart"/>
+      <w:r>
+        <w:t>Aliquam</w:t>
+      </w:r>
+      <w:proofErr w:type="spellEnd"/>
+      <w:r>
+        <w:t xml:space="preserve"> </w:t>
+      </w:r>
+      <w:proofErr w:type="spellStart"/>
+      <w:r>
+        <w:t>quis</w:t>
+      </w:r>
+      <w:proofErr w:type="spellEnd"/>
+      <w:r>
+        <w:t xml:space="preserve"> </w:t>
+      </w:r>
+      <w:proofErr w:type="spellStart"/>
+      <w:r>
+        <w:t>sem</w:t>
+      </w:r>
+      <w:proofErr w:type="spellEnd"/>
+      <w:r>
+        <w:t xml:space="preserve"> et ante </w:t>
+      </w:r>
+      <w:proofErr w:type="spellStart"/>
+      <w:r>
+        <w:t>ornare</w:t>
+      </w:r>
+      <w:proofErr w:type="spellEnd"/>
+      <w:r>
+        <w:t xml:space="preserve"> </w:t>
+      </w:r>
+      <w:proofErr w:type="spellStart"/>
+      <w:r>
+        <w:t>rutrum</w:t>
+      </w:r>
+      <w:proofErr w:type="spellEnd"/>
+      <w:r>
+        <w:t xml:space="preserve">. Vestibulum </w:t>
+      </w:r>
+      <w:proofErr w:type="spellStart"/>
+      <w:r>
+        <w:t>scelerisque</w:t>
+      </w:r>
+      <w:proofErr w:type="spellEnd"/>
+      <w:r>
+        <w:t xml:space="preserve"> </w:t>
+      </w:r>
+      <w:proofErr w:type="spellStart"/>
+      <w:r>
+        <w:t>arcu</w:t>
+      </w:r>
+      <w:proofErr w:type="spellEnd"/>
+      <w:r>
+        <w:t xml:space="preserve"> </w:t>
+      </w:r>
+      <w:proofErr w:type="spellStart"/>
+      <w:r>
+        <w:t>nec</w:t>
+      </w:r>
+      <w:proofErr w:type="spellEnd"/>
+      <w:r>
+        <w:t xml:space="preserve"> </w:t>
+      </w:r>
+      <w:proofErr w:type="spellStart"/>
+      <w:r>
+        <w:t>euismod</w:t>
+      </w:r>
+      <w:proofErr w:type="spellEnd"/>
+      <w:r>
+        <w:t xml:space="preserve"> vestibulum.</w:t>
+      </w:r>
+      <w:r>
+        <w:t xml:space="preserve"> </w:t>
+      </w:r>
+      <w:r>
+        <w:t xml:space="preserve">Lorem ipsum dolor sit </w:t>
+      </w:r>
+      <w:proofErr w:type="spellStart"/>
+      <w:r>
+        <w:t>amet</w:t>
+      </w:r>
+      <w:proofErr w:type="spellEnd"/>
+      <w:r>
+        <w:t xml:space="preserve">, </w:t>
+      </w:r>
+      <w:proofErr w:type="spellStart"/>
+      <w:r>
+        <w:t>consectetur</w:t>
+      </w:r>
+      <w:proofErr w:type="spellEnd"/>
+      <w:r>
+        <w:t xml:space="preserve"> </w:t>
+      </w:r>
+      <w:proofErr w:type="spellStart"/>
+      <w:r>
+        <w:t>adipiscing</w:t>
+      </w:r>
+      <w:proofErr w:type="spellEnd"/>
+      <w:r>
+        <w:t xml:space="preserve"> </w:t>
+      </w:r>
+      <w:proofErr w:type="spellStart"/>
+      <w:r>
+        <w:t>elit</w:t>
+      </w:r>
+      <w:proofErr w:type="spellEnd"/>
+      <w:r>
+        <w:t xml:space="preserve">. Ut maximus </w:t>
+      </w:r>
+      <w:proofErr w:type="spellStart"/>
+      <w:r>
+        <w:t>risus</w:t>
+      </w:r>
+      <w:proofErr w:type="spellEnd"/>
+      <w:r>
+        <w:t xml:space="preserve"> et </w:t>
+      </w:r>
+      <w:proofErr w:type="spellStart"/>
+      <w:r>
+        <w:t>nisl</w:t>
+      </w:r>
+      <w:proofErr w:type="spellEnd"/>
+      <w:r>
+        <w:t xml:space="preserve"> </w:t>
+      </w:r>
+      <w:proofErr w:type="spellStart"/>
+      <w:r>
+        <w:t>commodo</w:t>
+      </w:r>
+      <w:proofErr w:type="spellEnd"/>
+      <w:r>
+        <w:t xml:space="preserve">, at </w:t>
+      </w:r>
+      <w:proofErr w:type="spellStart"/>
+      <w:r>
+        <w:t>dignissim</w:t>
+      </w:r>
+      <w:proofErr w:type="spellEnd"/>
+      <w:r>
+        <w:t xml:space="preserve"> </w:t>
+      </w:r>
+      <w:proofErr w:type="spellStart"/>
+      <w:r>
+        <w:t>quam</w:t>
+      </w:r>
+      <w:proofErr w:type="spellEnd"/>
+      <w:r>
+        <w:t xml:space="preserve"> </w:t>
+      </w:r>
+      <w:proofErr w:type="spellStart"/>
+      <w:r>
+        <w:t>pretium</w:t>
+      </w:r>
+      <w:proofErr w:type="spellEnd"/>
+      <w:r>
+        <w:t xml:space="preserve">. </w:t>
+      </w:r>
+      <w:proofErr w:type="spellStart"/>
+      <w:r>
+        <w:t>Aliquam</w:t>
+      </w:r>
+      <w:proofErr w:type="spellEnd"/>
+      <w:r>
+        <w:t xml:space="preserve"> </w:t>
+      </w:r>
+      <w:proofErr w:type="spellStart"/>
+      <w:r>
+        <w:t>quis</w:t>
+      </w:r>
+      <w:proofErr w:type="spellEnd"/>
+      <w:r>
+        <w:t xml:space="preserve"> </w:t>
+      </w:r>
+      <w:proofErr w:type="spellStart"/>
+      <w:r>
+        <w:t>sem</w:t>
+      </w:r>
+      <w:proofErr w:type="spellEnd"/>
+      <w:r>
+        <w:t xml:space="preserve"> et ante </w:t>
+      </w:r>
+      <w:proofErr w:type="spellStart"/>
+      <w:r>
+        <w:t>ornare</w:t>
+      </w:r>
+      <w:proofErr w:type="spellEnd"/>
+      <w:r>
+        <w:t xml:space="preserve"> </w:t>
+      </w:r>
+      <w:proofErr w:type="spellStart"/>
+      <w:r>
+        <w:t>rutrum</w:t>
+      </w:r>
+      <w:proofErr w:type="spellEnd"/>
+      <w:r>
+        <w:t xml:space="preserve">. Vestibulum </w:t>
+      </w:r>
+      <w:proofErr w:type="spellStart"/>
+      <w:r>
+        <w:t>scelerisque</w:t>
+      </w:r>
+      <w:proofErr w:type="spellEnd"/>
+      <w:r>
+        <w:t xml:space="preserve"> </w:t>
+      </w:r>
+      <w:proofErr w:type="spellStart"/>
+      <w:r>
+        <w:t>arcu</w:t>
+      </w:r>
+      <w:proofErr w:type="spellEnd"/>
+      <w:r>
+        <w:t xml:space="preserve"> </w:t>
+      </w:r>
+      <w:proofErr w:type="spellStart"/>
+      <w:r>
+        <w:t>nec</w:t>
+      </w:r>
+      <w:proofErr w:type="spellEnd"/>
+      <w:r>
+        <w:t xml:space="preserve"> </w:t>
+      </w:r>
+      <w:proofErr w:type="spellStart"/>
+      <w:r>
+        <w:t>euismod</w:t>
+      </w:r>
+      <w:proofErr w:type="spellEnd"/>
+      <w:r>
+        <w:t xml:space="preserve"> vestibulum.</w:t>
+      </w:r>
       <w:bookmarkStart w:id="0" w:name="_GoBack"/>
       <w:bookmarkEnd w:id="0"/>
-      <w:r>
-        <w:t xml:space="preserve">Lorem ipsum dolor sit </w:t>
-      </w:r>
-      <w:proofErr w:type="spellStart"/>
-      <w:r>
-        <w:t>amet</w:t>
-      </w:r>
-      <w:proofErr w:type="spellEnd"/>
-      <w:r>
-        <w:t xml:space="preserve">, </w:t>
-      </w:r>
-      <w:proofErr w:type="spellStart"/>
-      <w:r>
-        <w:t>consectetur</w:t>
-      </w:r>
-      <w:proofErr w:type="spellEnd"/>
-      <w:r>
-        <w:t xml:space="preserve"> </w:t>
-      </w:r>
-      <w:proofErr w:type="spellStart"/>
-      <w:r>
-        <w:t>adipiscing</w:t>
-      </w:r>
-      <w:proofErr w:type="spellEnd"/>
-      <w:r>
-        <w:t xml:space="preserve"> </w:t>
-      </w:r>
-      <w:proofErr w:type="spellStart"/>
-      <w:r>
-        <w:t>elit</w:t>
-      </w:r>
-      <w:proofErr w:type="spellEnd"/>
-      <w:r>
-        <w:t xml:space="preserve">. Ut maximus </w:t>
-      </w:r>
-      <w:proofErr w:type="spellStart"/>
-      <w:r>
-        <w:t>risus</w:t>
-      </w:r>
-      <w:proofErr w:type="spellEnd"/>
-      <w:r>
-        <w:t xml:space="preserve"> et </w:t>
-      </w:r>
-      <w:proofErr w:type="spellStart"/>
-      <w:r>
-        <w:t>nisl</w:t>
-      </w:r>
-      <w:proofErr w:type="spellEnd"/>
-      <w:r>
-        <w:t xml:space="preserve"> </w:t>
-      </w:r>
-      <w:proofErr w:type="spellStart"/>
-      <w:r>
-        <w:t>commodo</w:t>
-      </w:r>
-      <w:proofErr w:type="spellEnd"/>
-      <w:r>
-        <w:t xml:space="preserve">, at </w:t>
-      </w:r>
-      <w:proofErr w:type="spellStart"/>
-      <w:r>
-        <w:t>dignissim</w:t>
-      </w:r>
-      <w:proofErr w:type="spellEnd"/>
-      <w:r>
-        <w:t xml:space="preserve"> </w:t>
-      </w:r>
-      <w:proofErr w:type="spellStart"/>
-      <w:r>
-        <w:t>quam</w:t>
-      </w:r>
-      <w:proofErr w:type="spellEnd"/>
-      <w:r>
-        <w:t xml:space="preserve"> </w:t>
-      </w:r>
-      <w:proofErr w:type="spellStart"/>
-      <w:r>
-        <w:t>pretium</w:t>
-      </w:r>
-      <w:proofErr w:type="spellEnd"/>
-      <w:r>
-        <w:t xml:space="preserve">. </w:t>
-      </w:r>
-      <w:proofErr w:type="spellStart"/>
-      <w:r>
-        <w:t>Aliquam</w:t>
-      </w:r>
-      <w:proofErr w:type="spellEnd"/>
-      <w:r>
-        <w:t xml:space="preserve"> </w:t>
-      </w:r>
-      <w:proofErr w:type="spellStart"/>
-      <w:r>
-        <w:t>quis</w:t>
-      </w:r>
-      <w:proofErr w:type="spellEnd"/>
-      <w:r>
-        <w:t xml:space="preserve"> </w:t>
-      </w:r>
-      <w:proofErr w:type="spellStart"/>
-      <w:r>
-        <w:t>sem</w:t>
-      </w:r>
-      <w:proofErr w:type="spellEnd"/>
-      <w:r>
-        <w:t xml:space="preserve"> et ante </w:t>
-      </w:r>
-      <w:proofErr w:type="spellStart"/>
-      <w:r>
-        <w:t>ornare</w:t>
-      </w:r>
-      <w:proofErr w:type="spellEnd"/>
-      <w:r>
-        <w:t xml:space="preserve"> </w:t>
-      </w:r>
-      <w:proofErr w:type="spellStart"/>
-      <w:r>
-        <w:t>rutrum</w:t>
-      </w:r>
-      <w:proofErr w:type="spellEnd"/>
-      <w:r>
-        <w:t xml:space="preserve">. Vestibulum </w:t>
-      </w:r>
-      <w:proofErr w:type="spellStart"/>
-      <w:r>
-        <w:t>scelerisque</w:t>
-      </w:r>
-      <w:proofErr w:type="spellEnd"/>
-      <w:r>
-        <w:t xml:space="preserve"> </w:t>
-      </w:r>
-      <w:proofErr w:type="spellStart"/>
-      <w:r>
-        <w:t>arcu</w:t>
-      </w:r>
-      <w:proofErr w:type="spellEnd"/>
-      <w:r>
-        <w:t xml:space="preserve"> </w:t>
-      </w:r>
-      <w:proofErr w:type="spellStart"/>
-      <w:r>
-        <w:t>nec</w:t>
-      </w:r>
-      <w:proofErr w:type="spellEnd"/>
-      <w:r>
-        <w:t xml:space="preserve"> </w:t>
-      </w:r>
-      <w:proofErr w:type="spellStart"/>
-      <w:r>
-        <w:t>euismod</w:t>
-      </w:r>
-      <w:proofErr w:type="spellEnd"/>
-      <w:r>
-        <w:t xml:space="preserve"> vestibulum.</w:t>
-      </w:r>
-      <w:r>
-        <w:t xml:space="preserve"> </w:t>
-      </w:r>
-      <w:r>
-        <w:t xml:space="preserve">Lorem ipsum dolor sit </w:t>
-      </w:r>
-      <w:proofErr w:type="spellStart"/>
-      <w:r>
-        <w:t>amet</w:t>
-      </w:r>
-      <w:proofErr w:type="spellEnd"/>
-      <w:r>
-        <w:t xml:space="preserve">, </w:t>
-      </w:r>
-      <w:proofErr w:type="spellStart"/>
-      <w:r>
-        <w:t>consectetur</w:t>
-      </w:r>
-      <w:proofErr w:type="spellEnd"/>
-      <w:r>
-        <w:t xml:space="preserve"> </w:t>
-      </w:r>
-      <w:proofErr w:type="spellStart"/>
-      <w:r>
-        <w:t>adipiscing</w:t>
-      </w:r>
-      <w:proofErr w:type="spellEnd"/>
-      <w:r>
-        <w:t xml:space="preserve"> </w:t>
-      </w:r>
-      <w:proofErr w:type="spellStart"/>
-      <w:r>
-        <w:t>elit</w:t>
-      </w:r>
-      <w:proofErr w:type="spellEnd"/>
-      <w:r>
-        <w:t xml:space="preserve">. Ut maximus </w:t>
-      </w:r>
-      <w:proofErr w:type="spellStart"/>
-      <w:r>
-        <w:t>risus</w:t>
-      </w:r>
-      <w:proofErr w:type="spellEnd"/>
-      <w:r>
-        <w:t xml:space="preserve"> et </w:t>
-      </w:r>
-      <w:proofErr w:type="spellStart"/>
-      <w:r>
-        <w:t>nisl</w:t>
-      </w:r>
-      <w:proofErr w:type="spellEnd"/>
-      <w:r>
-        <w:t xml:space="preserve"> </w:t>
-      </w:r>
-      <w:proofErr w:type="spellStart"/>
-      <w:r>
-        <w:t>commodo</w:t>
-      </w:r>
-      <w:proofErr w:type="spellEnd"/>
-      <w:r>
-        <w:t xml:space="preserve">, at </w:t>
-      </w:r>
-      <w:proofErr w:type="spellStart"/>
-      <w:r>
-        <w:t>dignissim</w:t>
-      </w:r>
-      <w:proofErr w:type="spellEnd"/>
-      <w:r>
-        <w:t xml:space="preserve"> </w:t>
-      </w:r>
-      <w:proofErr w:type="spellStart"/>
-      <w:r>
-        <w:t>quam</w:t>
-      </w:r>
-      <w:proofErr w:type="spellEnd"/>
-      <w:r>
-        <w:t xml:space="preserve"> </w:t>
-      </w:r>
-      <w:proofErr w:type="spellStart"/>
-      <w:r>
-        <w:t>pretium</w:t>
-      </w:r>
-      <w:proofErr w:type="spellEnd"/>
-      <w:r>
-        <w:t xml:space="preserve">. </w:t>
-      </w:r>
-      <w:proofErr w:type="spellStart"/>
-      <w:r>
-        <w:t>Aliquam</w:t>
-      </w:r>
-      <w:proofErr w:type="spellEnd"/>
-      <w:r>
-        <w:t xml:space="preserve"> </w:t>
-      </w:r>
-      <w:proofErr w:type="spellStart"/>
-      <w:r>
-        <w:t>quis</w:t>
-      </w:r>
-      <w:proofErr w:type="spellEnd"/>
-      <w:r>
-        <w:t xml:space="preserve"> </w:t>
-      </w:r>
-      <w:proofErr w:type="spellStart"/>
-      <w:r>
-        <w:t>sem</w:t>
-      </w:r>
-      <w:proofErr w:type="spellEnd"/>
-      <w:r>
-        <w:t xml:space="preserve"> et ante </w:t>
-      </w:r>
-      <w:proofErr w:type="spellStart"/>
-      <w:r>
-        <w:t>ornare</w:t>
-      </w:r>
-      <w:proofErr w:type="spellEnd"/>
-      <w:r>
-        <w:t xml:space="preserve"> </w:t>
-      </w:r>
-      <w:proofErr w:type="spellStart"/>
-      <w:r>
-        <w:t>rutrum</w:t>
-      </w:r>
-      <w:proofErr w:type="spellEnd"/>
-      <w:r>
-        <w:t xml:space="preserve">. Vestibulum </w:t>
-      </w:r>
-      <w:proofErr w:type="spellStart"/>
-      <w:r>
-        <w:t>scelerisque</w:t>
-      </w:r>
-      <w:proofErr w:type="spellEnd"/>
-      <w:r>
-        <w:t xml:space="preserve"> </w:t>
-      </w:r>
-      <w:proofErr w:type="spellStart"/>
-      <w:r>
-        <w:t>arcu</w:t>
-      </w:r>
-      <w:proofErr w:type="spellEnd"/>
-      <w:r>
-        <w:t xml:space="preserve"> </w:t>
-      </w:r>
-      <w:proofErr w:type="spellStart"/>
-      <w:r>
-        <w:t>nec</w:t>
-      </w:r>
-      <w:proofErr w:type="spellEnd"/>
-      <w:r>
-        <w:t xml:space="preserve"> </w:t>
-      </w:r>
-      <w:proofErr w:type="spellStart"/>
-      <w:r>
-        <w:t>euismod</w:t>
-      </w:r>
-      <w:proofErr w:type="spellEnd"/>
-      <w:r>
-        <w:t xml:space="preserve"> vestibulum.</w:t>
-      </w:r>
-    </w:p>
-    <w:p>
-      <w:pPr>
-        <w:pStyle w:val="Test"/>
-      </w:pPr>
-      <w:r>
-        <w:t>Some text</w:t>
-      </w:r>
     </w:p>
     <w:sectPr>
       <w:pgSz w:w="12240" w:h="15840"/>

</xml_diff>

<commit_message>
added red phrases and red messages
</commit_message>
<xml_diff>
--- a/sample.docx
+++ b/sample.docx
@@ -324,8 +324,78 @@
       <w:r>
         <w:t xml:space="preserve"> vestibulum.</w:t>
       </w:r>
+    </w:p>
+    <w:p>
+      <w:r>
+        <w:rPr>
+          <w:b/>
+          <w:bCs/>
+        </w:rPr>
+        <w:t>T</w:t>
+      </w:r>
+      <w:r>
+        <w:rPr>
+          <w:b/>
+          <w:bCs/>
+        </w:rPr>
+        <w:t>est</w:t>
+      </w:r>
+      <w:r>
+        <w:rPr>
+          <w:b/>
+          <w:bCs/>
+        </w:rPr>
+        <w:t xml:space="preserve"> </w:t>
+      </w:r>
       <w:bookmarkStart w:id="0" w:name="_GoBack"/>
       <w:bookmarkEnd w:id="0"/>
+      <w:r>
+        <w:rPr>
+          <w:b/>
+          <w:bCs/>
+        </w:rPr>
+        <w:t>1</w:t>
+      </w:r>
+      <w:r>
+        <w:rPr>
+          <w:b/>
+          <w:bCs/>
+        </w:rPr>
+        <w:t xml:space="preserve"> </w:t>
+      </w:r>
+      <w:r>
+        <w:rPr>
+          <w:b/>
+          <w:bCs/>
+          <w:i/>
+          <w:iCs/>
+        </w:rPr>
+        <w:t>test</w:t>
+      </w:r>
+      <w:r>
+        <w:rPr>
+          <w:b/>
+          <w:bCs/>
+          <w:i/>
+          <w:iCs/>
+        </w:rPr>
+        <w:t xml:space="preserve"> 2</w:t>
+      </w:r>
+      <w:r>
+        <w:rPr>
+          <w:b/>
+          <w:bCs/>
+          <w:i/>
+          <w:iCs/>
+        </w:rPr>
+        <w:t xml:space="preserve"> </w:t>
+      </w:r>
+      <w:r>
+        <w:t>test</w:t>
+      </w:r>
+      <w:r>
+        <w:t xml:space="preserve"> 3</w:t>
+      </w:r>
     </w:p>
     <w:sectPr>
       <w:pgSz w:w="12240" w:h="15840"/>
@@ -771,6 +841,28 @@
       <w:lang w:val="en-US"/>
     </w:rPr>
   </w:style>
+  <w:style w:type="paragraph" w:styleId="2">
+    <w:name w:val="heading 2"/>
+    <w:basedOn w:val="a"/>
+    <w:next w:val="a"/>
+    <w:link w:val="20"/>
+    <w:uiPriority w:val="9"/>
+    <w:unhideWhenUsed/>
+    <w:qFormat/>
+    <w:rsid w:val="007369CB"/>
+    <w:pPr>
+      <w:keepNext/>
+      <w:keepLines/>
+      <w:spacing w:before="40"/>
+      <w:outlineLvl w:val="1"/>
+    </w:pPr>
+    <w:rPr>
+      <w:rFonts w:asciiTheme="majorHAnsi" w:eastAsiaTheme="majorEastAsia" w:hAnsiTheme="majorHAnsi" w:cstheme="majorBidi"/>
+      <w:color w:val="2F5496" w:themeColor="accent1" w:themeShade="BF"/>
+      <w:sz w:val="26"/>
+      <w:szCs w:val="26"/>
+    </w:rPr>
+  </w:style>
   <w:style w:type="character" w:default="1" w:styleId="a0">
     <w:name w:val="Default Paragraph Font"/>
     <w:uiPriority w:val="1"/>
@@ -843,6 +935,20 @@
       <w:iCs/>
       <w:sz w:val="28"/>
       <w:szCs w:val="32"/>
+      <w:lang w:val="en-US"/>
+    </w:rPr>
+  </w:style>
+  <w:style w:type="character" w:customStyle="1" w:styleId="20">
+    <w:name w:val="Заголовок 2 Знак"/>
+    <w:basedOn w:val="a0"/>
+    <w:link w:val="2"/>
+    <w:uiPriority w:val="9"/>
+    <w:rsid w:val="007369CB"/>
+    <w:rPr>
+      <w:rFonts w:asciiTheme="majorHAnsi" w:eastAsiaTheme="majorEastAsia" w:hAnsiTheme="majorHAnsi" w:cstheme="majorBidi"/>
+      <w:color w:val="2F5496" w:themeColor="accent1" w:themeShade="BF"/>
+      <w:sz w:val="26"/>
+      <w:szCs w:val="26"/>
       <w:lang w:val="en-US"/>
     </w:rPr>
   </w:style>

</xml_diff>